<commit_message>
Updated Workshop files and links
</commit_message>
<xml_diff>
--- a/code/Final Project Code/Walkthrough-Steps.docx
+++ b/code/Final Project Code/Walkthrough-Steps.docx
@@ -4,90 +4,105 @@
   <w:body>
     <w:p>
       <w:pPr>
-        <w:rPr>
-          <w:b/>
-          <w:bCs/>
-        </w:rPr>
-      </w:pPr>
-      <w:r>
-        <w:rPr>
-          <w:b/>
-          <w:bCs/>
-          <w:noProof/>
-        </w:rPr>
-        <mc:AlternateContent>
-          <mc:Choice Requires="wps">
-            <w:drawing>
-              <wp:anchor distT="0" distB="0" distL="114300" distR="114300" simplePos="0" relativeHeight="251660288" behindDoc="0" locked="0" layoutInCell="1" allowOverlap="1" wp14:anchorId="469CD67D" wp14:editId="4AC26DB7">
-                <wp:simplePos x="0" y="0"/>
-                <wp:positionH relativeFrom="column">
-                  <wp:posOffset>2726055</wp:posOffset>
-                </wp:positionH>
-                <wp:positionV relativeFrom="paragraph">
-                  <wp:posOffset>186055</wp:posOffset>
-                </wp:positionV>
-                <wp:extent cx="736600" cy="482600"/>
-                <wp:effectExtent l="0" t="0" r="12700" b="12700"/>
-                <wp:wrapNone/>
-                <wp:docPr id="4" name="Frame 4"/>
-                <wp:cNvGraphicFramePr/>
-                <a:graphic xmlns:a="http://schemas.openxmlformats.org/drawingml/2006/main">
-                  <a:graphicData uri="http://schemas.microsoft.com/office/word/2010/wordprocessingShape">
-                    <wps:wsp>
-                      <wps:cNvSpPr/>
-                      <wps:spPr>
-                        <a:xfrm>
-                          <a:off x="0" y="0"/>
-                          <a:ext cx="736600" cy="482600"/>
-                        </a:xfrm>
-                        <a:prstGeom prst="frame">
-                          <a:avLst/>
-                        </a:prstGeom>
-                      </wps:spPr>
-                      <wps:style>
-                        <a:lnRef idx="2">
-                          <a:schemeClr val="accent1">
-                            <a:shade val="50000"/>
-                          </a:schemeClr>
-                        </a:lnRef>
-                        <a:fillRef idx="1">
-                          <a:schemeClr val="accent1"/>
-                        </a:fillRef>
-                        <a:effectRef idx="0">
-                          <a:schemeClr val="accent1"/>
-                        </a:effectRef>
-                        <a:fontRef idx="minor">
-                          <a:schemeClr val="lt1"/>
-                        </a:fontRef>
-                      </wps:style>
-                      <wps:bodyPr rot="0" spcFirstLastPara="0" vertOverflow="overflow" horzOverflow="overflow" vert="horz" wrap="square" lIns="91440" tIns="45720" rIns="91440" bIns="45720" numCol="1" spcCol="0" rtlCol="0" fromWordArt="0" anchor="ctr" anchorCtr="0" forceAA="0" compatLnSpc="1">
-                        <a:prstTxWarp prst="textNoShape">
-                          <a:avLst/>
-                        </a:prstTxWarp>
-                        <a:noAutofit/>
-                      </wps:bodyPr>
-                    </wps:wsp>
-                  </a:graphicData>
-                </a:graphic>
-              </wp:anchor>
-            </w:drawing>
-          </mc:Choice>
-          <mc:Fallback>
-            <w:pict>
-              <v:shape w14:anchorId="38C43FD3" id="Frame 4" o:spid="_x0000_s1026" style="position:absolute;margin-left:214.65pt;margin-top:14.65pt;width:58pt;height:38pt;z-index:251660288;visibility:visible;mso-wrap-style:square;mso-wrap-distance-left:9pt;mso-wrap-distance-top:0;mso-wrap-distance-right:9pt;mso-wrap-distance-bottom:0;mso-position-horizontal:absolute;mso-position-horizontal-relative:text;mso-position-vertical:absolute;mso-position-vertical-relative:text;v-text-anchor:middle" coordsize="736600,482600" o:gfxdata="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" path="m,l736600,r,482600l,482600,,xm60325,60325r,361950l676275,422275r,-361950l60325,60325xe" fillcolor="#4472c4 [3204]" strokecolor="#1f3763 [1604]" strokeweight="1pt">
-                <v:stroke joinstyle="miter"/>
-                <v:path arrowok="t" o:connecttype="custom" o:connectlocs="0,0;736600,0;736600,482600;0,482600;0,0;60325,60325;60325,422275;676275,422275;676275,60325;60325,60325" o:connectangles="0,0,0,0,0,0,0,0,0,0"/>
-              </v:shape>
-            </w:pict>
-          </mc:Fallback>
-        </mc:AlternateContent>
-      </w:r>
-      <w:r>
-        <w:rPr>
-          <w:b/>
-          <w:bCs/>
-        </w:rPr>
-        <w:t>1) Click the “Backdrops” tab</w:t>
+        <w:ind w:left="720" w:hanging="360"/>
+        <w:jc w:val="center"/>
+        <w:rPr>
+          <w:b/>
+          <w:bCs/>
+          <w:sz w:val="32"/>
+          <w:szCs w:val="32"/>
+        </w:rPr>
+      </w:pPr>
+      <w:r>
+        <w:rPr>
+          <w:b/>
+          <w:bCs/>
+          <w:sz w:val="32"/>
+          <w:szCs w:val="32"/>
+        </w:rPr>
+        <w:t xml:space="preserve">A Leap for Mankind – </w:t>
+      </w:r>
+      <w:r>
+        <w:rPr>
+          <w:b/>
+          <w:bCs/>
+          <w:sz w:val="32"/>
+          <w:szCs w:val="32"/>
+        </w:rPr>
+        <w:t xml:space="preserve">Step-by-Step </w:t>
+      </w:r>
+      <w:r>
+        <w:rPr>
+          <w:b/>
+          <w:bCs/>
+          <w:sz w:val="32"/>
+          <w:szCs w:val="32"/>
+        </w:rPr>
+        <w:t>Walkthrough</w:t>
+      </w:r>
+    </w:p>
+    <w:p>
+      <w:pPr>
+        <w:ind w:left="720" w:hanging="360"/>
+        <w:jc w:val="center"/>
+      </w:pPr>
+    </w:p>
+    <w:p>
+      <w:pPr>
+        <w:rPr>
+          <w:b/>
+          <w:bCs/>
+          <w:u w:val="single"/>
+        </w:rPr>
+      </w:pPr>
+      <w:r>
+        <w:rPr>
+          <w:b/>
+          <w:bCs/>
+        </w:rPr>
+        <w:t xml:space="preserve">1) </w:t>
+      </w:r>
+      <w:hyperlink r:id="rId8" w:anchor="scratch" w:history="1">
+        <w:r>
+          <w:rPr>
+            <w:rStyle w:val="Hyperlink"/>
+            <w:b/>
+            <w:bCs/>
+          </w:rPr>
+          <w:t>Open the link to ScratchX (use Google Chrome</w:t>
+        </w:r>
+      </w:hyperlink>
+      <w:r>
+        <w:rPr>
+          <w:b/>
+          <w:bCs/>
+          <w:u w:val="single"/>
+        </w:rPr>
+        <w:t>)</w:t>
+      </w:r>
+    </w:p>
+    <w:p>
+      <w:pPr>
+        <w:rPr>
+          <w:b/>
+          <w:bCs/>
+        </w:rPr>
+      </w:pPr>
+      <w:r>
+        <w:rPr>
+          <w:b/>
+          <w:bCs/>
+        </w:rPr>
+        <w:t xml:space="preserve">Enable Adobe Flash and restart Chrome </w:t>
+      </w:r>
+      <w:r>
+        <w:rPr>
+          <w:b/>
+          <w:bCs/>
+          <w:i/>
+          <w:iCs/>
+        </w:rPr>
+        <w:t>(if needed).</w:t>
       </w:r>
     </w:p>
     <w:p>
@@ -111,7 +126,7 @@
                     <pic:cNvPicPr/>
                   </pic:nvPicPr>
                   <pic:blipFill>
-                    <a:blip r:embed="rId8" cstate="print">
+                    <a:blip r:embed="rId9" cstate="print">
                       <a:extLst>
                         <a:ext uri="{28A0092B-C50C-407E-A947-70E740481C1C}">
                           <a14:useLocalDpi xmlns:a14="http://schemas.microsoft.com/office/drawing/2010/main" val="0"/>
@@ -151,7 +166,154 @@
           <w:b/>
           <w:bCs/>
         </w:rPr>
-        <w:t>2) Use the Fill tool to color the background green</w:t>
+        <w:t xml:space="preserve">2) </w:t>
+      </w:r>
+      <w:r>
+        <w:rPr>
+          <w:b/>
+          <w:bCs/>
+        </w:rPr>
+        <w:t>Click “File” -&gt; “Load Project”</w:t>
+      </w:r>
+    </w:p>
+    <w:p>
+      <w:pPr>
+        <w:rPr>
+          <w:b/>
+          <w:bCs/>
+        </w:rPr>
+      </w:pPr>
+      <w:r>
+        <w:rPr>
+          <w:noProof/>
+        </w:rPr>
+        <mc:AlternateContent>
+          <mc:Choice Requires="wps">
+            <w:drawing>
+              <wp:anchor distT="0" distB="0" distL="114300" distR="114300" simplePos="0" relativeHeight="251754496" behindDoc="0" locked="0" layoutInCell="1" allowOverlap="1" wp14:anchorId="5F7A6161" wp14:editId="5F0B5E1B">
+                <wp:simplePos x="0" y="0"/>
+                <wp:positionH relativeFrom="column">
+                  <wp:posOffset>1311910</wp:posOffset>
+                </wp:positionH>
+                <wp:positionV relativeFrom="paragraph">
+                  <wp:posOffset>416560</wp:posOffset>
+                </wp:positionV>
+                <wp:extent cx="939800" cy="313266"/>
+                <wp:effectExtent l="0" t="0" r="12700" b="17145"/>
+                <wp:wrapNone/>
+                <wp:docPr id="9" name="Frame 9"/>
+                <wp:cNvGraphicFramePr/>
+                <a:graphic xmlns:a="http://schemas.openxmlformats.org/drawingml/2006/main">
+                  <a:graphicData uri="http://schemas.microsoft.com/office/word/2010/wordprocessingShape">
+                    <wps:wsp>
+                      <wps:cNvSpPr/>
+                      <wps:spPr>
+                        <a:xfrm>
+                          <a:off x="0" y="0"/>
+                          <a:ext cx="939800" cy="313266"/>
+                        </a:xfrm>
+                        <a:prstGeom prst="frame">
+                          <a:avLst/>
+                        </a:prstGeom>
+                      </wps:spPr>
+                      <wps:style>
+                        <a:lnRef idx="2">
+                          <a:schemeClr val="accent1">
+                            <a:shade val="50000"/>
+                          </a:schemeClr>
+                        </a:lnRef>
+                        <a:fillRef idx="1">
+                          <a:schemeClr val="accent1"/>
+                        </a:fillRef>
+                        <a:effectRef idx="0">
+                          <a:schemeClr val="accent1"/>
+                        </a:effectRef>
+                        <a:fontRef idx="minor">
+                          <a:schemeClr val="lt1"/>
+                        </a:fontRef>
+                      </wps:style>
+                      <wps:bodyPr rot="0" spcFirstLastPara="0" vertOverflow="overflow" horzOverflow="overflow" vert="horz" wrap="square" lIns="91440" tIns="45720" rIns="91440" bIns="45720" numCol="1" spcCol="0" rtlCol="0" fromWordArt="0" anchor="ctr" anchorCtr="0" forceAA="0" compatLnSpc="1">
+                        <a:prstTxWarp prst="textNoShape">
+                          <a:avLst/>
+                        </a:prstTxWarp>
+                        <a:noAutofit/>
+                      </wps:bodyPr>
+                    </wps:wsp>
+                  </a:graphicData>
+                </a:graphic>
+                <wp14:sizeRelH relativeFrom="margin">
+                  <wp14:pctWidth>0</wp14:pctWidth>
+                </wp14:sizeRelH>
+                <wp14:sizeRelV relativeFrom="margin">
+                  <wp14:pctHeight>0</wp14:pctHeight>
+                </wp14:sizeRelV>
+              </wp:anchor>
+            </w:drawing>
+          </mc:Choice>
+          <mc:Fallback>
+            <w:pict>
+              <v:shape w14:anchorId="4CC44D6F" id="Frame 9" o:spid="_x0000_s1026" style="position:absolute;margin-left:103.3pt;margin-top:32.8pt;width:74pt;height:24.65pt;z-index:251754496;visibility:visible;mso-wrap-style:square;mso-width-percent:0;mso-height-percent:0;mso-wrap-distance-left:9pt;mso-wrap-distance-top:0;mso-wrap-distance-right:9pt;mso-wrap-distance-bottom:0;mso-position-horizontal:absolute;mso-position-horizontal-relative:text;mso-position-vertical:absolute;mso-position-vertical-relative:text;mso-width-percent:0;mso-height-percent:0;mso-width-relative:margin;mso-height-relative:margin;v-text-anchor:middle" coordsize="939800,313266" o:gfxdata="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" path="m,l939800,r,313266l,313266,,xm39158,39158r,234950l900642,274108r,-234950l39158,39158xe" fillcolor="#4472c4 [3204]" strokecolor="#1f3763 [1604]" strokeweight="1pt">
+                <v:stroke joinstyle="miter"/>
+                <v:path arrowok="t" o:connecttype="custom" o:connectlocs="0,0;939800,0;939800,313266;0,313266;0,0;39158,39158;39158,274108;900642,274108;900642,39158;39158,39158" o:connectangles="0,0,0,0,0,0,0,0,0,0"/>
+              </v:shape>
+            </w:pict>
+          </mc:Fallback>
+        </mc:AlternateContent>
+      </w:r>
+      <w:r>
+        <w:rPr>
+          <w:b/>
+          <w:bCs/>
+          <w:noProof/>
+        </w:rPr>
+        <w:drawing>
+          <wp:inline distT="0" distB="0" distL="0" distR="0" wp14:anchorId="11086925" wp14:editId="19386A9B">
+            <wp:extent cx="5967730" cy="3225800"/>
+            <wp:effectExtent l="0" t="0" r="1270" b="0"/>
+            <wp:docPr id="8" name="Picture 8" descr="A screenshot of a computer&#10;&#10;Description automatically generated"/>
+            <wp:cNvGraphicFramePr>
+              <a:graphicFrameLocks xmlns:a="http://schemas.openxmlformats.org/drawingml/2006/main" noChangeAspect="1"/>
+            </wp:cNvGraphicFramePr>
+            <a:graphic xmlns:a="http://schemas.openxmlformats.org/drawingml/2006/main">
+              <a:graphicData uri="http://schemas.openxmlformats.org/drawingml/2006/picture">
+                <pic:pic xmlns:pic="http://schemas.openxmlformats.org/drawingml/2006/picture">
+                  <pic:nvPicPr>
+                    <pic:cNvPr id="8" name="Screen Shot 2020-04-08 at 6.18.18 PM.png"/>
+                    <pic:cNvPicPr/>
+                  </pic:nvPicPr>
+                  <pic:blipFill rotWithShape="1">
+                    <a:blip r:embed="rId10">
+                      <a:extLst>
+                        <a:ext uri="{28A0092B-C50C-407E-A947-70E740481C1C}">
+                          <a14:useLocalDpi xmlns:a14="http://schemas.microsoft.com/office/drawing/2010/main" val="0"/>
+                        </a:ext>
+                      </a:extLst>
+                    </a:blip>
+                    <a:srcRect r="52564" b="58188"/>
+                    <a:stretch/>
+                  </pic:blipFill>
+                  <pic:spPr bwMode="auto">
+                    <a:xfrm>
+                      <a:off x="0" y="0"/>
+                      <a:ext cx="5994102" cy="3240055"/>
+                    </a:xfrm>
+                    <a:prstGeom prst="rect">
+                      <a:avLst/>
+                    </a:prstGeom>
+                    <a:ln>
+                      <a:noFill/>
+                    </a:ln>
+                    <a:extLst>
+                      <a:ext uri="{53640926-AAD7-44D8-BBD7-CCE9431645EC}">
+                        <a14:shadowObscured xmlns:a14="http://schemas.microsoft.com/office/drawing/2010/main"/>
+                      </a:ext>
+                    </a:extLst>
+                  </pic:spPr>
+                </pic:pic>
+              </a:graphicData>
+            </a:graphic>
+          </wp:inline>
+        </w:drawing>
       </w:r>
     </w:p>
     <w:p>
@@ -226,52 +388,6 @@
           </mc:Fallback>
         </mc:AlternateContent>
       </w:r>
-      <w:r>
-        <w:rPr>
-          <w:noProof/>
-        </w:rPr>
-        <w:drawing>
-          <wp:inline distT="0" distB="0" distL="0" distR="0" wp14:anchorId="63BAA29D" wp14:editId="28AD9863">
-            <wp:extent cx="4258733" cy="4179109"/>
-            <wp:effectExtent l="0" t="0" r="0" b="0"/>
-            <wp:docPr id="2" name="Picture 2" descr="A screenshot of a cell phone&#10;&#10;Description automatically generated"/>
-            <wp:cNvGraphicFramePr>
-              <a:graphicFrameLocks xmlns:a="http://schemas.openxmlformats.org/drawingml/2006/main" noChangeAspect="1"/>
-            </wp:cNvGraphicFramePr>
-            <a:graphic xmlns:a="http://schemas.openxmlformats.org/drawingml/2006/main">
-              <a:graphicData uri="http://schemas.openxmlformats.org/drawingml/2006/picture">
-                <pic:pic xmlns:pic="http://schemas.openxmlformats.org/drawingml/2006/picture">
-                  <pic:nvPicPr>
-                    <pic:cNvPr id="2" name="Screen Shot 2020-02-25 at 1.34.31 PM.png"/>
-                    <pic:cNvPicPr/>
-                  </pic:nvPicPr>
-                  <pic:blipFill>
-                    <a:blip r:embed="rId9" cstate="print">
-                      <a:extLst>
-                        <a:ext uri="{28A0092B-C50C-407E-A947-70E740481C1C}">
-                          <a14:useLocalDpi xmlns:a14="http://schemas.microsoft.com/office/drawing/2010/main" val="0"/>
-                        </a:ext>
-                      </a:extLst>
-                    </a:blip>
-                    <a:stretch>
-                      <a:fillRect/>
-                    </a:stretch>
-                  </pic:blipFill>
-                  <pic:spPr>
-                    <a:xfrm>
-                      <a:off x="0" y="0"/>
-                      <a:ext cx="4280888" cy="4200850"/>
-                    </a:xfrm>
-                    <a:prstGeom prst="rect">
-                      <a:avLst/>
-                    </a:prstGeom>
-                  </pic:spPr>
-                </pic:pic>
-              </a:graphicData>
-            </a:graphic>
-          </wp:inline>
-        </w:drawing>
-      </w:r>
     </w:p>
     <w:p>
       <w:pPr>
@@ -286,8 +402,109 @@
           <w:bCs/>
         </w:rPr>
         <w:lastRenderedPageBreak/>
-        <w:t>3) Use the circle tool to create a track</w:t>
-      </w:r>
+        <w:t xml:space="preserve">3) </w:t>
+      </w:r>
+      <w:r>
+        <w:rPr>
+          <w:b/>
+          <w:bCs/>
+        </w:rPr>
+        <w:t xml:space="preserve">Open </w:t>
+      </w:r>
+      <w:r>
+        <w:rPr>
+          <w:b/>
+          <w:bCs/>
+        </w:rPr>
+        <w:t>the appropriate file:</w:t>
+      </w:r>
+    </w:p>
+    <w:p>
+      <w:pPr>
+        <w:ind w:firstLine="720"/>
+        <w:rPr>
+          <w:b/>
+          <w:bCs/>
+        </w:rPr>
+      </w:pPr>
+      <w:r>
+        <w:rPr>
+          <w:b/>
+          <w:bCs/>
+          <w:i/>
+          <w:iCs/>
+        </w:rPr>
+        <w:t>LeapForMankind_Racing_Game.sbx</w:t>
+      </w:r>
+      <w:r>
+        <w:rPr>
+          <w:b/>
+          <w:bCs/>
+        </w:rPr>
+        <w:t xml:space="preserve"> </w:t>
+      </w:r>
+      <w:r>
+        <w:rPr>
+          <w:b/>
+          <w:bCs/>
+        </w:rPr>
+        <w:t xml:space="preserve">- </w:t>
+      </w:r>
+      <w:r>
+        <w:rPr>
+          <w:b/>
+          <w:bCs/>
+        </w:rPr>
+        <w:t xml:space="preserve">to play the full game </w:t>
+      </w:r>
+    </w:p>
+    <w:p>
+      <w:pPr>
+        <w:ind w:firstLine="720"/>
+        <w:rPr>
+          <w:b/>
+          <w:bCs/>
+        </w:rPr>
+      </w:pPr>
+      <w:r>
+        <w:rPr>
+          <w:b/>
+          <w:bCs/>
+          <w:i/>
+          <w:iCs/>
+        </w:rPr>
+        <w:t>starter_code.sb2</w:t>
+      </w:r>
+      <w:r>
+        <w:rPr>
+          <w:b/>
+          <w:bCs/>
+        </w:rPr>
+        <w:t xml:space="preserve"> </w:t>
+      </w:r>
+      <w:r>
+        <w:rPr>
+          <w:b/>
+          <w:bCs/>
+        </w:rPr>
+        <w:t xml:space="preserve">- </w:t>
+      </w:r>
+      <w:r>
+        <w:rPr>
+          <w:b/>
+          <w:bCs/>
+        </w:rPr>
+        <w:t>for the class workshop.</w:t>
+      </w:r>
+    </w:p>
+    <w:p>
+      <w:pPr>
+        <w:ind w:firstLine="720"/>
+        <w:rPr>
+          <w:b/>
+          <w:bCs/>
+        </w:rPr>
+      </w:pPr>
     </w:p>
     <w:p>
       <w:r>
@@ -297,18 +514,18 @@
         <mc:AlternateContent>
           <mc:Choice Requires="wps">
             <w:drawing>
-              <wp:anchor distT="0" distB="0" distL="114300" distR="114300" simplePos="0" relativeHeight="251661312" behindDoc="0" locked="0" layoutInCell="1" allowOverlap="1" wp14:anchorId="6D15E401" wp14:editId="37CB2B2B">
+              <wp:anchor distT="0" distB="0" distL="114300" distR="114300" simplePos="0" relativeHeight="251756544" behindDoc="0" locked="0" layoutInCell="1" allowOverlap="1" wp14:anchorId="38128F5E" wp14:editId="634B12C1">
                 <wp:simplePos x="0" y="0"/>
                 <wp:positionH relativeFrom="column">
-                  <wp:posOffset>508000</wp:posOffset>
+                  <wp:posOffset>1574800</wp:posOffset>
                 </wp:positionH>
                 <wp:positionV relativeFrom="paragraph">
-                  <wp:posOffset>999279</wp:posOffset>
+                  <wp:posOffset>601980</wp:posOffset>
                 </wp:positionV>
-                <wp:extent cx="609600" cy="474133"/>
-                <wp:effectExtent l="0" t="0" r="12700" b="8890"/>
+                <wp:extent cx="2302933" cy="448522"/>
+                <wp:effectExtent l="0" t="0" r="8890" b="8890"/>
                 <wp:wrapNone/>
-                <wp:docPr id="6" name="Frame 6"/>
+                <wp:docPr id="11" name="Frame 11"/>
                 <wp:cNvGraphicFramePr/>
                 <a:graphic xmlns:a="http://schemas.openxmlformats.org/drawingml/2006/main">
                   <a:graphicData uri="http://schemas.microsoft.com/office/word/2010/wordprocessingShape">
@@ -317,10 +534,12 @@
                       <wps:spPr>
                         <a:xfrm>
                           <a:off x="0" y="0"/>
-                          <a:ext cx="609600" cy="474133"/>
+                          <a:ext cx="2302933" cy="448522"/>
                         </a:xfrm>
                         <a:prstGeom prst="frame">
-                          <a:avLst/>
+                          <a:avLst>
+                            <a:gd name="adj1" fmla="val 6169"/>
+                          </a:avLst>
                         </a:prstGeom>
                       </wps:spPr>
                       <wps:style>
@@ -359,9 +578,9 @@
           </mc:Choice>
           <mc:Fallback>
             <w:pict>
-              <v:shape w14:anchorId="2DDBDE95" id="Frame 6" o:spid="_x0000_s1026" style="position:absolute;margin-left:40pt;margin-top:78.7pt;width:48pt;height:37.35pt;z-index:251661312;visibility:visible;mso-wrap-style:square;mso-width-percent:0;mso-height-percent:0;mso-wrap-distance-left:9pt;mso-wrap-distance-top:0;mso-wrap-distance-right:9pt;mso-wrap-distance-bottom:0;mso-position-horizontal:absolute;mso-position-horizontal-relative:text;mso-position-vertical:absolute;mso-position-vertical-relative:text;mso-width-percent:0;mso-height-percent:0;mso-width-relative:margin;mso-height-relative:margin;v-text-anchor:middle" coordsize="609600,474133" o:gfxdata="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" path="m,l609600,r,474133l,474133,,xm59267,59267r,355599l550333,414866r,-355599l59267,59267xe" fillcolor="#4472c4 [3204]" strokecolor="#1f3763 [1604]" strokeweight="1pt">
+              <v:shape w14:anchorId="01333CB3" id="Frame 11" o:spid="_x0000_s1026" style="position:absolute;margin-left:124pt;margin-top:47.4pt;width:181.35pt;height:35.3pt;z-index:251756544;visibility:visible;mso-wrap-style:square;mso-width-percent:0;mso-height-percent:0;mso-wrap-distance-left:9pt;mso-wrap-distance-top:0;mso-wrap-distance-right:9pt;mso-wrap-distance-bottom:0;mso-position-horizontal:absolute;mso-position-horizontal-relative:text;mso-position-vertical:absolute;mso-position-vertical-relative:text;mso-width-percent:0;mso-height-percent:0;mso-width-relative:margin;mso-height-relative:margin;v-text-anchor:middle" coordsize="2302933,448522" o:gfxdata="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" path="m,l2302933,r,448522l,448522,,xm27669,27669r,393184l2275264,420853r,-393184l27669,27669xe" fillcolor="#4472c4 [3204]" strokecolor="#1f3763 [1604]" strokeweight="1pt">
                 <v:stroke joinstyle="miter"/>
-                <v:path arrowok="t" o:connecttype="custom" o:connectlocs="0,0;609600,0;609600,474133;0,474133;0,0;59267,59267;59267,414866;550333,414866;550333,59267;59267,59267" o:connectangles="0,0,0,0,0,0,0,0,0,0"/>
+                <v:path arrowok="t" o:connecttype="custom" o:connectlocs="0,0;2302933,0;2302933,448522;0,448522;0,0;27669,27669;27669,420853;2275264,420853;2275264,27669;27669,27669" o:connectangles="0,0,0,0,0,0,0,0,0,0"/>
               </v:shape>
             </w:pict>
           </mc:Fallback>
@@ -372,10 +591,10 @@
           <w:noProof/>
         </w:rPr>
         <w:drawing>
-          <wp:inline distT="0" distB="0" distL="0" distR="0" wp14:anchorId="68590982" wp14:editId="3E9A28BE">
-            <wp:extent cx="3804939" cy="3733800"/>
-            <wp:effectExtent l="0" t="0" r="5080" b="0"/>
-            <wp:docPr id="5" name="Picture 5" descr="A screenshot of a cell phone&#10;&#10;Description automatically generated"/>
+          <wp:inline distT="0" distB="0" distL="0" distR="0" wp14:anchorId="1419BE0D" wp14:editId="6375C224">
+            <wp:extent cx="5317989" cy="1811866"/>
+            <wp:effectExtent l="0" t="0" r="3810" b="4445"/>
+            <wp:docPr id="10" name="Picture 10" descr="A screenshot of a cell phone&#10;&#10;Description automatically generated"/>
             <wp:cNvGraphicFramePr>
               <a:graphicFrameLocks xmlns:a="http://schemas.openxmlformats.org/drawingml/2006/main" noChangeAspect="1"/>
             </wp:cNvGraphicFramePr>
@@ -383,11 +602,11 @@
               <a:graphicData uri="http://schemas.openxmlformats.org/drawingml/2006/picture">
                 <pic:pic xmlns:pic="http://schemas.openxmlformats.org/drawingml/2006/picture">
                   <pic:nvPicPr>
-                    <pic:cNvPr id="5" name="Screen Shot 2020-02-25 at 1.35.22 PM.png"/>
+                    <pic:cNvPr id="10" name="Screen Shot 2020-04-08 at 6.19.35 PM.png"/>
                     <pic:cNvPicPr/>
                   </pic:nvPicPr>
                   <pic:blipFill>
-                    <a:blip r:embed="rId10" cstate="print">
+                    <a:blip r:embed="rId11">
                       <a:extLst>
                         <a:ext uri="{28A0092B-C50C-407E-A947-70E740481C1C}">
                           <a14:useLocalDpi xmlns:a14="http://schemas.microsoft.com/office/drawing/2010/main" val="0"/>
@@ -401,7 +620,7 @@
                   <pic:spPr>
                     <a:xfrm>
                       <a:off x="0" y="0"/>
-                      <a:ext cx="3822287" cy="3750824"/>
+                      <a:ext cx="5366429" cy="1828370"/>
                     </a:xfrm>
                     <a:prstGeom prst="rect">
                       <a:avLst/>
@@ -427,19 +646,192 @@
           <w:b/>
           <w:bCs/>
         </w:rPr>
-        <w:t>4) Use the line tool to draw a white finish line</w:t>
-      </w:r>
-    </w:p>
-    <w:p>
-      <w:r>
-        <w:rPr>
+        <w:t xml:space="preserve">4) </w:t>
+      </w:r>
+      <w:r>
+        <w:rPr>
+          <w:b/>
+          <w:bCs/>
+        </w:rPr>
+        <w:t>If you opened starter_code.sb2, you should now have a basic racing track and a red car. To edit the track, click the Stage and then click the “Backdrops” tab.</w:t>
+      </w:r>
+    </w:p>
+    <w:p>
+      <w:pPr>
+        <w:rPr>
+          <w:b/>
+          <w:bCs/>
+        </w:rPr>
+      </w:pPr>
+      <w:r>
+        <w:rPr>
+          <w:noProof/>
+        </w:rPr>
+        <mc:AlternateContent>
+          <mc:Choice Requires="wps">
+            <w:drawing>
+              <wp:anchor distT="0" distB="0" distL="114300" distR="114300" simplePos="0" relativeHeight="251760640" behindDoc="0" locked="0" layoutInCell="1" allowOverlap="1" wp14:anchorId="17B7AD41" wp14:editId="3A625DB8">
+                <wp:simplePos x="0" y="0"/>
+                <wp:positionH relativeFrom="column">
+                  <wp:posOffset>4233121</wp:posOffset>
+                </wp:positionH>
+                <wp:positionV relativeFrom="paragraph">
+                  <wp:posOffset>191770</wp:posOffset>
+                </wp:positionV>
+                <wp:extent cx="880533" cy="355600"/>
+                <wp:effectExtent l="0" t="0" r="8890" b="12700"/>
+                <wp:wrapNone/>
+                <wp:docPr id="90" name="Frame 90"/>
+                <wp:cNvGraphicFramePr/>
+                <a:graphic xmlns:a="http://schemas.openxmlformats.org/drawingml/2006/main">
+                  <a:graphicData uri="http://schemas.microsoft.com/office/word/2010/wordprocessingShape">
+                    <wps:wsp>
+                      <wps:cNvSpPr/>
+                      <wps:spPr>
+                        <a:xfrm>
+                          <a:off x="0" y="0"/>
+                          <a:ext cx="880533" cy="355600"/>
+                        </a:xfrm>
+                        <a:prstGeom prst="frame">
+                          <a:avLst>
+                            <a:gd name="adj1" fmla="val 6169"/>
+                          </a:avLst>
+                        </a:prstGeom>
+                      </wps:spPr>
+                      <wps:style>
+                        <a:lnRef idx="2">
+                          <a:schemeClr val="accent1">
+                            <a:shade val="50000"/>
+                          </a:schemeClr>
+                        </a:lnRef>
+                        <a:fillRef idx="1">
+                          <a:schemeClr val="accent1"/>
+                        </a:fillRef>
+                        <a:effectRef idx="0">
+                          <a:schemeClr val="accent1"/>
+                        </a:effectRef>
+                        <a:fontRef idx="minor">
+                          <a:schemeClr val="lt1"/>
+                        </a:fontRef>
+                      </wps:style>
+                      <wps:bodyPr rot="0" spcFirstLastPara="0" vertOverflow="overflow" horzOverflow="overflow" vert="horz" wrap="square" lIns="91440" tIns="45720" rIns="91440" bIns="45720" numCol="1" spcCol="0" rtlCol="0" fromWordArt="0" anchor="ctr" anchorCtr="0" forceAA="0" compatLnSpc="1">
+                        <a:prstTxWarp prst="textNoShape">
+                          <a:avLst/>
+                        </a:prstTxWarp>
+                        <a:noAutofit/>
+                      </wps:bodyPr>
+                    </wps:wsp>
+                  </a:graphicData>
+                </a:graphic>
+                <wp14:sizeRelH relativeFrom="margin">
+                  <wp14:pctWidth>0</wp14:pctWidth>
+                </wp14:sizeRelH>
+                <wp14:sizeRelV relativeFrom="margin">
+                  <wp14:pctHeight>0</wp14:pctHeight>
+                </wp14:sizeRelV>
+              </wp:anchor>
+            </w:drawing>
+          </mc:Choice>
+          <mc:Fallback>
+            <w:pict>
+              <v:shape w14:anchorId="3D2B38AA" id="Frame 90" o:spid="_x0000_s1026" style="position:absolute;margin-left:333.3pt;margin-top:15.1pt;width:69.35pt;height:28pt;z-index:251760640;visibility:visible;mso-wrap-style:square;mso-width-percent:0;mso-height-percent:0;mso-wrap-distance-left:9pt;mso-wrap-distance-top:0;mso-wrap-distance-right:9pt;mso-wrap-distance-bottom:0;mso-position-horizontal:absolute;mso-position-horizontal-relative:text;mso-position-vertical:absolute;mso-position-vertical-relative:text;mso-width-percent:0;mso-height-percent:0;mso-width-relative:margin;mso-height-relative:margin;v-text-anchor:middle" coordsize="880533,355600" o:gfxdata="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" path="m,l880533,r,355600l,355600,,xm21937,21937r,311726l858596,333663r,-311726l21937,21937xe" fillcolor="#4472c4 [3204]" strokecolor="#1f3763 [1604]" strokeweight="1pt">
+                <v:stroke joinstyle="miter"/>
+                <v:path arrowok="t" o:connecttype="custom" o:connectlocs="0,0;880533,0;880533,355600;0,355600;0,0;21937,21937;21937,333663;858596,333663;858596,21937;21937,21937" o:connectangles="0,0,0,0,0,0,0,0,0,0"/>
+              </v:shape>
+            </w:pict>
+          </mc:Fallback>
+        </mc:AlternateContent>
+      </w:r>
+      <w:r>
+        <w:rPr>
+          <w:noProof/>
+        </w:rPr>
+        <mc:AlternateContent>
+          <mc:Choice Requires="wps">
+            <w:drawing>
+              <wp:anchor distT="0" distB="0" distL="114300" distR="114300" simplePos="0" relativeHeight="251758592" behindDoc="0" locked="0" layoutInCell="1" allowOverlap="1" wp14:anchorId="0B651CB5" wp14:editId="051C6409">
+                <wp:simplePos x="0" y="0"/>
+                <wp:positionH relativeFrom="column">
+                  <wp:posOffset>-84667</wp:posOffset>
+                </wp:positionH>
+                <wp:positionV relativeFrom="paragraph">
+                  <wp:posOffset>3663315</wp:posOffset>
+                </wp:positionV>
+                <wp:extent cx="795867" cy="863600"/>
+                <wp:effectExtent l="0" t="0" r="17145" b="12700"/>
+                <wp:wrapNone/>
+                <wp:docPr id="89" name="Frame 89"/>
+                <wp:cNvGraphicFramePr/>
+                <a:graphic xmlns:a="http://schemas.openxmlformats.org/drawingml/2006/main">
+                  <a:graphicData uri="http://schemas.microsoft.com/office/word/2010/wordprocessingShape">
+                    <wps:wsp>
+                      <wps:cNvSpPr/>
+                      <wps:spPr>
+                        <a:xfrm>
+                          <a:off x="0" y="0"/>
+                          <a:ext cx="795867" cy="863600"/>
+                        </a:xfrm>
+                        <a:prstGeom prst="frame">
+                          <a:avLst>
+                            <a:gd name="adj1" fmla="val 6169"/>
+                          </a:avLst>
+                        </a:prstGeom>
+                      </wps:spPr>
+                      <wps:style>
+                        <a:lnRef idx="2">
+                          <a:schemeClr val="accent1">
+                            <a:shade val="50000"/>
+                          </a:schemeClr>
+                        </a:lnRef>
+                        <a:fillRef idx="1">
+                          <a:schemeClr val="accent1"/>
+                        </a:fillRef>
+                        <a:effectRef idx="0">
+                          <a:schemeClr val="accent1"/>
+                        </a:effectRef>
+                        <a:fontRef idx="minor">
+                          <a:schemeClr val="lt1"/>
+                        </a:fontRef>
+                      </wps:style>
+                      <wps:bodyPr rot="0" spcFirstLastPara="0" vertOverflow="overflow" horzOverflow="overflow" vert="horz" wrap="square" lIns="91440" tIns="45720" rIns="91440" bIns="45720" numCol="1" spcCol="0" rtlCol="0" fromWordArt="0" anchor="ctr" anchorCtr="0" forceAA="0" compatLnSpc="1">
+                        <a:prstTxWarp prst="textNoShape">
+                          <a:avLst/>
+                        </a:prstTxWarp>
+                        <a:noAutofit/>
+                      </wps:bodyPr>
+                    </wps:wsp>
+                  </a:graphicData>
+                </a:graphic>
+                <wp14:sizeRelH relativeFrom="margin">
+                  <wp14:pctWidth>0</wp14:pctWidth>
+                </wp14:sizeRelH>
+                <wp14:sizeRelV relativeFrom="margin">
+                  <wp14:pctHeight>0</wp14:pctHeight>
+                </wp14:sizeRelV>
+              </wp:anchor>
+            </w:drawing>
+          </mc:Choice>
+          <mc:Fallback>
+            <w:pict>
+              <v:shape w14:anchorId="0BD4674D" id="Frame 89" o:spid="_x0000_s1026" style="position:absolute;margin-left:-6.65pt;margin-top:288.45pt;width:62.65pt;height:68pt;z-index:251758592;visibility:visible;mso-wrap-style:square;mso-width-percent:0;mso-height-percent:0;mso-wrap-distance-left:9pt;mso-wrap-distance-top:0;mso-wrap-distance-right:9pt;mso-wrap-distance-bottom:0;mso-position-horizontal:absolute;mso-position-horizontal-relative:text;mso-position-vertical:absolute;mso-position-vertical-relative:text;mso-width-percent:0;mso-height-percent:0;mso-width-relative:margin;mso-height-relative:margin;v-text-anchor:middle" coordsize="795867,863600" o:gfxdata="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" path="m,l795867,r,863600l,863600,,xm49097,49097r,765406l746770,814503r,-765406l49097,49097xe" fillcolor="#4472c4 [3204]" strokecolor="#1f3763 [1604]" strokeweight="1pt">
+                <v:stroke joinstyle="miter"/>
+                <v:path arrowok="t" o:connecttype="custom" o:connectlocs="0,0;795867,0;795867,863600;0,863600;0,0;49097,49097;49097,814503;746770,814503;746770,49097;49097,49097" o:connectangles="0,0,0,0,0,0,0,0,0,0"/>
+              </v:shape>
+            </w:pict>
+          </mc:Fallback>
+        </mc:AlternateContent>
+      </w:r>
+      <w:r>
+        <w:rPr>
+          <w:b/>
+          <w:bCs/>
           <w:noProof/>
         </w:rPr>
         <w:drawing>
-          <wp:inline distT="0" distB="0" distL="0" distR="0" wp14:anchorId="6BCE48A8" wp14:editId="4BB96646">
-            <wp:extent cx="3962400" cy="3870113"/>
-            <wp:effectExtent l="0" t="0" r="0" b="3810"/>
-            <wp:docPr id="7" name="Picture 7" descr="A screenshot of a cell phone&#10;&#10;Description automatically generated"/>
+          <wp:inline distT="0" distB="0" distL="0" distR="0" wp14:anchorId="5E07F246" wp14:editId="0339551D">
+            <wp:extent cx="5588000" cy="4923530"/>
+            <wp:effectExtent l="0" t="0" r="0" b="4445"/>
+            <wp:docPr id="76" name="Picture 76" descr="A screenshot of a cell phone&#10;&#10;Description automatically generated"/>
             <wp:cNvGraphicFramePr>
               <a:graphicFrameLocks xmlns:a="http://schemas.openxmlformats.org/drawingml/2006/main" noChangeAspect="1"/>
             </wp:cNvGraphicFramePr>
@@ -447,11 +839,11 @@
               <a:graphicData uri="http://schemas.openxmlformats.org/drawingml/2006/picture">
                 <pic:pic xmlns:pic="http://schemas.openxmlformats.org/drawingml/2006/picture">
                   <pic:nvPicPr>
-                    <pic:cNvPr id="7" name="Screen Shot 2020-02-25 at 1.35.43 PM.png"/>
+                    <pic:cNvPr id="76" name="Screen Shot 2020-04-08 at 6.25.43 PM.png"/>
                     <pic:cNvPicPr/>
                   </pic:nvPicPr>
                   <pic:blipFill>
-                    <a:blip r:embed="rId11" cstate="print">
+                    <a:blip r:embed="rId12">
                       <a:extLst>
                         <a:ext uri="{28A0092B-C50C-407E-A947-70E740481C1C}">
                           <a14:useLocalDpi xmlns:a14="http://schemas.microsoft.com/office/drawing/2010/main" val="0"/>
@@ -465,7 +857,7 @@
                   <pic:spPr>
                     <a:xfrm>
                       <a:off x="0" y="0"/>
-                      <a:ext cx="3985745" cy="3892914"/>
+                      <a:ext cx="5604712" cy="4938255"/>
                     </a:xfrm>
                     <a:prstGeom prst="rect">
                       <a:avLst/>
@@ -525,7 +917,7 @@
                     <pic:cNvPicPr/>
                   </pic:nvPicPr>
                   <pic:blipFill>
-                    <a:blip r:embed="rId12" cstate="print">
+                    <a:blip r:embed="rId13" cstate="print">
                       <a:extLst>
                         <a:ext uri="{28A0092B-C50C-407E-A947-70E740481C1C}">
                           <a14:useLocalDpi xmlns:a14="http://schemas.microsoft.com/office/drawing/2010/main" val="0"/>
@@ -619,7 +1011,7 @@
                     <pic:cNvPicPr/>
                   </pic:nvPicPr>
                   <pic:blipFill>
-                    <a:blip r:embed="rId13">
+                    <a:blip r:embed="rId14">
                       <a:extLst>
                         <a:ext uri="{28A0092B-C50C-407E-A947-70E740481C1C}">
                           <a14:useLocalDpi xmlns:a14="http://schemas.microsoft.com/office/drawing/2010/main" val="0"/>
@@ -668,7 +1060,7 @@
                     <pic:cNvPicPr/>
                   </pic:nvPicPr>
                   <pic:blipFill>
-                    <a:blip r:embed="rId14">
+                    <a:blip r:embed="rId15">
                       <a:extLst>
                         <a:ext uri="{28A0092B-C50C-407E-A947-70E740481C1C}">
                           <a14:useLocalDpi xmlns:a14="http://schemas.microsoft.com/office/drawing/2010/main" val="0"/>
@@ -717,7 +1109,7 @@
                     <pic:cNvPicPr/>
                   </pic:nvPicPr>
                   <pic:blipFill>
-                    <a:blip r:embed="rId15" cstate="print">
+                    <a:blip r:embed="rId16" cstate="print">
                       <a:extLst>
                         <a:ext uri="{28A0092B-C50C-407E-A947-70E740481C1C}">
                           <a14:useLocalDpi xmlns:a14="http://schemas.microsoft.com/office/drawing/2010/main" val="0"/>
@@ -883,7 +1275,7 @@
                     <pic:cNvPicPr/>
                   </pic:nvPicPr>
                   <pic:blipFill>
-                    <a:blip r:embed="rId16">
+                    <a:blip r:embed="rId17">
                       <a:extLst>
                         <a:ext uri="{28A0092B-C50C-407E-A947-70E740481C1C}">
                           <a14:useLocalDpi xmlns:a14="http://schemas.microsoft.com/office/drawing/2010/main" val="0"/>
@@ -956,7 +1348,7 @@
                     <pic:cNvPicPr/>
                   </pic:nvPicPr>
                   <pic:blipFill>
-                    <a:blip r:embed="rId17" cstate="print">
+                    <a:blip r:embed="rId18" cstate="print">
                       <a:extLst>
                         <a:ext uri="{28A0092B-C50C-407E-A947-70E740481C1C}">
                           <a14:useLocalDpi xmlns:a14="http://schemas.microsoft.com/office/drawing/2010/main" val="0"/>
@@ -1183,7 +1575,7 @@
                     <pic:cNvPicPr/>
                   </pic:nvPicPr>
                   <pic:blipFill>
-                    <a:blip r:embed="rId18">
+                    <a:blip r:embed="rId19">
                       <a:extLst>
                         <a:ext uri="{28A0092B-C50C-407E-A947-70E740481C1C}">
                           <a14:useLocalDpi xmlns:a14="http://schemas.microsoft.com/office/drawing/2010/main" val="0"/>
@@ -1400,7 +1792,7 @@
                     <pic:cNvPicPr/>
                   </pic:nvPicPr>
                   <pic:blipFill>
-                    <a:blip r:embed="rId19" cstate="print">
+                    <a:blip r:embed="rId20" cstate="print">
                       <a:extLst>
                         <a:ext uri="{28A0092B-C50C-407E-A947-70E740481C1C}">
                           <a14:useLocalDpi xmlns:a14="http://schemas.microsoft.com/office/drawing/2010/main" val="0"/>
@@ -1451,10 +1843,7 @@
         <w:t>Motion -&gt;</w:t>
       </w:r>
       <w:r>
-        <w:t xml:space="preserve"> Go to x/y coordinates</w:t>
-      </w:r>
-      <w:r>
-        <w:t xml:space="preserve"> / </w:t>
+        <w:t xml:space="preserve"> Go to x/y coordinates / </w:t>
       </w:r>
       <w:r>
         <w:rPr>
@@ -1712,7 +2101,7 @@
                     <pic:cNvPicPr/>
                   </pic:nvPicPr>
                   <pic:blipFill>
-                    <a:blip r:embed="rId20" cstate="print">
+                    <a:blip r:embed="rId21" cstate="print">
                       <a:extLst>
                         <a:ext uri="{28A0092B-C50C-407E-A947-70E740481C1C}">
                           <a14:useLocalDpi xmlns:a14="http://schemas.microsoft.com/office/drawing/2010/main" val="0"/>
@@ -1759,16 +2148,7 @@
           <w:b/>
           <w:bCs/>
         </w:rPr>
-        <w:t>Events -&gt; When [</w:t>
-      </w:r>
-      <w:bookmarkStart w:id="0" w:name="_GoBack"/>
-      <w:bookmarkEnd w:id="0"/>
-      <w:r>
-        <w:rPr>
-          <w:b/>
-          <w:bCs/>
-        </w:rPr>
-        <w:t>Flag] Clicked</w:t>
+        <w:t>Events -&gt; When [Flag] Clicked</w:t>
       </w:r>
     </w:p>
     <w:p>
@@ -1944,7 +2324,7 @@
                     <pic:cNvPicPr/>
                   </pic:nvPicPr>
                   <pic:blipFill>
-                    <a:blip r:embed="rId21">
+                    <a:blip r:embed="rId22">
                       <a:extLst>
                         <a:ext uri="{28A0092B-C50C-407E-A947-70E740481C1C}">
                           <a14:useLocalDpi xmlns:a14="http://schemas.microsoft.com/office/drawing/2010/main" val="0"/>
@@ -1995,16 +2375,7 @@
         <w:t>Looks -&gt;</w:t>
       </w:r>
       <w:r>
-        <w:t xml:space="preserve"> Say </w:t>
-      </w:r>
-      <w:r>
-        <w:t>[]</w:t>
-      </w:r>
-      <w:r>
-        <w:t xml:space="preserve"> for 1 second</w:t>
-      </w:r>
-      <w:r>
-        <w:t xml:space="preserve"> (drag three times)</w:t>
+        <w:t xml:space="preserve"> Say [] for 1 second (drag three times)</w:t>
       </w:r>
     </w:p>
     <w:p>
@@ -2324,7 +2695,7 @@
                     <pic:cNvPicPr/>
                   </pic:nvPicPr>
                   <pic:blipFill>
-                    <a:blip r:embed="rId22">
+                    <a:blip r:embed="rId23">
                       <a:extLst>
                         <a:ext uri="{28A0092B-C50C-407E-A947-70E740481C1C}">
                           <a14:useLocalDpi xmlns:a14="http://schemas.microsoft.com/office/drawing/2010/main" val="0"/>
@@ -2562,7 +2933,7 @@
                     <pic:cNvPicPr/>
                   </pic:nvPicPr>
                   <pic:blipFill>
-                    <a:blip r:embed="rId23">
+                    <a:blip r:embed="rId24">
                       <a:extLst>
                         <a:ext uri="{28A0092B-C50C-407E-A947-70E740481C1C}">
                           <a14:useLocalDpi xmlns:a14="http://schemas.microsoft.com/office/drawing/2010/main" val="0"/>
@@ -2789,7 +3160,7 @@
                     <pic:cNvPicPr/>
                   </pic:nvPicPr>
                   <pic:blipFill>
-                    <a:blip r:embed="rId24">
+                    <a:blip r:embed="rId25">
                       <a:extLst>
                         <a:ext uri="{28A0092B-C50C-407E-A947-70E740481C1C}">
                           <a14:useLocalDpi xmlns:a14="http://schemas.microsoft.com/office/drawing/2010/main" val="0"/>
@@ -2842,10 +3213,7 @@
         <w:t>Sensing -&gt;</w:t>
       </w:r>
       <w:r>
-        <w:t xml:space="preserve"> Touching color (green)</w:t>
-      </w:r>
-      <w:r>
-        <w:t xml:space="preserve"> -&gt; click the </w:t>
+        <w:t xml:space="preserve"> Touching color (green) -&gt; click the </w:t>
       </w:r>
       <w:r>
         <w:t>“color” box then click the background</w:t>
@@ -3024,7 +3392,7 @@
                     <pic:cNvPicPr/>
                   </pic:nvPicPr>
                   <pic:blipFill>
-                    <a:blip r:embed="rId25">
+                    <a:blip r:embed="rId26">
                       <a:extLst>
                         <a:ext uri="{28A0092B-C50C-407E-A947-70E740481C1C}">
                           <a14:useLocalDpi xmlns:a14="http://schemas.microsoft.com/office/drawing/2010/main" val="0"/>
@@ -3251,7 +3619,7 @@
                     <pic:cNvPicPr/>
                   </pic:nvPicPr>
                   <pic:blipFill>
-                    <a:blip r:embed="rId26">
+                    <a:blip r:embed="rId27">
                       <a:extLst>
                         <a:ext uri="{28A0092B-C50C-407E-A947-70E740481C1C}">
                           <a14:useLocalDpi xmlns:a14="http://schemas.microsoft.com/office/drawing/2010/main" val="0"/>
@@ -3298,10 +3666,7 @@
         <w:t>Looks -&gt;</w:t>
       </w:r>
       <w:r>
-        <w:t xml:space="preserve"> Switch costume to </w:t>
-      </w:r>
-      <w:r>
-        <w:t>[costume2]</w:t>
+        <w:t xml:space="preserve"> Switch costume to [costume2]</w:t>
       </w:r>
     </w:p>
     <w:p>
@@ -3477,7 +3842,7 @@
                     <pic:cNvPicPr/>
                   </pic:nvPicPr>
                   <pic:blipFill>
-                    <a:blip r:embed="rId27">
+                    <a:blip r:embed="rId28">
                       <a:extLst>
                         <a:ext uri="{28A0092B-C50C-407E-A947-70E740481C1C}">
                           <a14:useLocalDpi xmlns:a14="http://schemas.microsoft.com/office/drawing/2010/main" val="0"/>
@@ -3708,7 +4073,7 @@
                     <pic:cNvPicPr/>
                   </pic:nvPicPr>
                   <pic:blipFill>
-                    <a:blip r:embed="rId28" cstate="print">
+                    <a:blip r:embed="rId29" cstate="print">
                       <a:extLst>
                         <a:ext uri="{28A0092B-C50C-407E-A947-70E740481C1C}">
                           <a14:useLocalDpi xmlns:a14="http://schemas.microsoft.com/office/drawing/2010/main" val="0"/>
@@ -3951,7 +4316,7 @@
                     <pic:cNvPicPr/>
                   </pic:nvPicPr>
                   <pic:blipFill rotWithShape="1">
-                    <a:blip r:embed="rId29"/>
+                    <a:blip r:embed="rId30"/>
                     <a:srcRect r="9516" b="6694"/>
                     <a:stretch/>
                   </pic:blipFill>
@@ -4016,10 +4381,7 @@
         <w:t>white</w:t>
       </w:r>
       <w:r>
-        <w:t xml:space="preserve">) -&gt; click the “color” box then click the </w:t>
-      </w:r>
-      <w:r>
-        <w:t>white line</w:t>
+        <w:t>) -&gt; click the “color” box then click the white line</w:t>
       </w:r>
     </w:p>
     <w:p>
@@ -4201,7 +4563,7 @@
                     <pic:cNvPicPr/>
                   </pic:nvPicPr>
                   <pic:blipFill rotWithShape="1">
-                    <a:blip r:embed="rId30"/>
+                    <a:blip r:embed="rId31"/>
                     <a:srcRect r="10084" b="2261"/>
                     <a:stretch/>
                   </pic:blipFill>
@@ -4442,7 +4804,7 @@
                     <pic:cNvPicPr/>
                   </pic:nvPicPr>
                   <pic:blipFill rotWithShape="1">
-                    <a:blip r:embed="rId31"/>
+                    <a:blip r:embed="rId32"/>
                     <a:srcRect r="1313"/>
                     <a:stretch/>
                   </pic:blipFill>
@@ -4689,7 +5051,7 @@
                     <pic:cNvPicPr/>
                   </pic:nvPicPr>
                   <pic:blipFill>
-                    <a:blip r:embed="rId32"/>
+                    <a:blip r:embed="rId33"/>
                     <a:stretch>
                       <a:fillRect/>
                     </a:stretch>
@@ -4925,7 +5287,7 @@
                     <pic:cNvPicPr/>
                   </pic:nvPicPr>
                   <pic:blipFill>
-                    <a:blip r:embed="rId33"/>
+                    <a:blip r:embed="rId34"/>
                     <a:stretch>
                       <a:fillRect/>
                     </a:stretch>
@@ -4977,22 +5339,7 @@
         <w:t>Sensing -&gt;</w:t>
       </w:r>
       <w:r>
-        <w:t xml:space="preserve"> Touching color (</w:t>
-      </w:r>
-      <w:r>
-        <w:t>pink</w:t>
-      </w:r>
-      <w:r>
-        <w:t>)</w:t>
-      </w:r>
-      <w:r>
-        <w:t xml:space="preserve"> </w:t>
-      </w:r>
-      <w:r>
-        <w:t xml:space="preserve">-&gt; click the “color” box then click the </w:t>
-      </w:r>
-      <w:r>
-        <w:t>boost “V”</w:t>
+        <w:t xml:space="preserve"> Touching color (pink) -&gt; click the “color” box then click the boost “V”</w:t>
       </w:r>
     </w:p>
     <w:p>
@@ -5174,7 +5521,7 @@
                     <pic:cNvPicPr/>
                   </pic:nvPicPr>
                   <pic:blipFill>
-                    <a:blip r:embed="rId34"/>
+                    <a:blip r:embed="rId35"/>
                     <a:stretch>
                       <a:fillRect/>
                     </a:stretch>
@@ -5405,7 +5752,7 @@
                     <pic:cNvPicPr/>
                   </pic:nvPicPr>
                   <pic:blipFill>
-                    <a:blip r:embed="rId35"/>
+                    <a:blip r:embed="rId36"/>
                     <a:stretch>
                       <a:fillRect/>
                     </a:stretch>
@@ -5643,7 +5990,7 @@
                     <pic:cNvPicPr/>
                   </pic:nvPicPr>
                   <pic:blipFill>
-                    <a:blip r:embed="rId36"/>
+                    <a:blip r:embed="rId37"/>
                     <a:stretch>
                       <a:fillRect/>
                     </a:stretch>
@@ -5890,7 +6237,7 @@
                     <pic:cNvPicPr/>
                   </pic:nvPicPr>
                   <pic:blipFill>
-                    <a:blip r:embed="rId37"/>
+                    <a:blip r:embed="rId38"/>
                     <a:stretch>
                       <a:fillRect/>
                     </a:stretch>
@@ -6128,7 +6475,7 @@
                     <pic:cNvPicPr/>
                   </pic:nvPicPr>
                   <pic:blipFill>
-                    <a:blip r:embed="rId38"/>
+                    <a:blip r:embed="rId39"/>
                     <a:stretch>
                       <a:fillRect/>
                     </a:stretch>
@@ -6359,7 +6706,7 @@
                     <pic:cNvPicPr/>
                   </pic:nvPicPr>
                   <pic:blipFill rotWithShape="1">
-                    <a:blip r:embed="rId39"/>
+                    <a:blip r:embed="rId40"/>
                     <a:srcRect b="5452"/>
                     <a:stretch/>
                   </pic:blipFill>
@@ -6397,22 +6744,293 @@
     </w:p>
     <w:p>
       <w:pPr>
+        <w:rPr>
+          <w:b/>
+          <w:bCs/>
+        </w:rPr>
+      </w:pPr>
+      <w:r>
+        <w:rPr>
+          <w:b/>
+          <w:bCs/>
+        </w:rPr>
+        <w:t>31) To play the game, click on the blue box to maximize the screen, then click the green flag to begin.</w:t>
+      </w:r>
+    </w:p>
+    <w:p>
+      <w:pPr>
+        <w:rPr>
+          <w:b/>
+          <w:bCs/>
+        </w:rPr>
+      </w:pPr>
+      <w:r>
+        <w:rPr>
+          <w:noProof/>
+        </w:rPr>
+        <mc:AlternateContent>
+          <mc:Choice Requires="wps">
+            <w:drawing>
+              <wp:anchor distT="0" distB="0" distL="114300" distR="114300" simplePos="0" relativeHeight="251764736" behindDoc="0" locked="0" layoutInCell="1" allowOverlap="1" wp14:anchorId="2DDE1825" wp14:editId="1B19CB44">
+                <wp:simplePos x="0" y="0"/>
+                <wp:positionH relativeFrom="column">
+                  <wp:posOffset>2692188</wp:posOffset>
+                </wp:positionH>
+                <wp:positionV relativeFrom="paragraph">
+                  <wp:posOffset>212090</wp:posOffset>
+                </wp:positionV>
+                <wp:extent cx="304800" cy="279188"/>
+                <wp:effectExtent l="0" t="0" r="12700" b="13335"/>
+                <wp:wrapNone/>
+                <wp:docPr id="6" name="Frame 6"/>
+                <wp:cNvGraphicFramePr/>
+                <a:graphic xmlns:a="http://schemas.openxmlformats.org/drawingml/2006/main">
+                  <a:graphicData uri="http://schemas.microsoft.com/office/word/2010/wordprocessingShape">
+                    <wps:wsp>
+                      <wps:cNvSpPr/>
+                      <wps:spPr>
+                        <a:xfrm>
+                          <a:off x="0" y="0"/>
+                          <a:ext cx="304800" cy="279188"/>
+                        </a:xfrm>
+                        <a:prstGeom prst="frame">
+                          <a:avLst>
+                            <a:gd name="adj1" fmla="val 6778"/>
+                          </a:avLst>
+                        </a:prstGeom>
+                        <a:ln w="3175"/>
+                      </wps:spPr>
+                      <wps:style>
+                        <a:lnRef idx="2">
+                          <a:schemeClr val="accent1">
+                            <a:shade val="50000"/>
+                          </a:schemeClr>
+                        </a:lnRef>
+                        <a:fillRef idx="1">
+                          <a:schemeClr val="accent1"/>
+                        </a:fillRef>
+                        <a:effectRef idx="0">
+                          <a:schemeClr val="accent1"/>
+                        </a:effectRef>
+                        <a:fontRef idx="minor">
+                          <a:schemeClr val="lt1"/>
+                        </a:fontRef>
+                      </wps:style>
+                      <wps:bodyPr rot="0" spcFirstLastPara="0" vertOverflow="overflow" horzOverflow="overflow" vert="horz" wrap="square" lIns="91440" tIns="45720" rIns="91440" bIns="45720" numCol="1" spcCol="0" rtlCol="0" fromWordArt="0" anchor="ctr" anchorCtr="0" forceAA="0" compatLnSpc="1">
+                        <a:prstTxWarp prst="textNoShape">
+                          <a:avLst/>
+                        </a:prstTxWarp>
+                        <a:noAutofit/>
+                      </wps:bodyPr>
+                    </wps:wsp>
+                  </a:graphicData>
+                </a:graphic>
+                <wp14:sizeRelH relativeFrom="margin">
+                  <wp14:pctWidth>0</wp14:pctWidth>
+                </wp14:sizeRelH>
+                <wp14:sizeRelV relativeFrom="margin">
+                  <wp14:pctHeight>0</wp14:pctHeight>
+                </wp14:sizeRelV>
+              </wp:anchor>
+            </w:drawing>
+          </mc:Choice>
+          <mc:Fallback>
+            <w:pict>
+              <v:shape w14:anchorId="345D1408" id="Frame 6" o:spid="_x0000_s1026" style="position:absolute;margin-left:212pt;margin-top:16.7pt;width:24pt;height:22pt;z-index:251764736;visibility:visible;mso-wrap-style:square;mso-width-percent:0;mso-height-percent:0;mso-wrap-distance-left:9pt;mso-wrap-distance-top:0;mso-wrap-distance-right:9pt;mso-wrap-distance-bottom:0;mso-position-horizontal:absolute;mso-position-horizontal-relative:text;mso-position-vertical:absolute;mso-position-vertical-relative:text;mso-width-percent:0;mso-height-percent:0;mso-width-relative:margin;mso-height-relative:margin;v-text-anchor:middle" coordsize="304800,279188" o:gfxdata="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" path="m,l304800,r,279188l,279188,,xm18923,18923r,241342l285877,260265r,-241342l18923,18923xe" fillcolor="#4472c4 [3204]" strokecolor="#1f3763 [1604]" strokeweight=".25pt">
+                <v:stroke joinstyle="miter"/>
+                <v:path arrowok="t" o:connecttype="custom" o:connectlocs="0,0;304800,0;304800,279188;0,279188;0,0;18923,18923;18923,260265;285877,260265;285877,18923;18923,18923" o:connectangles="0,0,0,0,0,0,0,0,0,0"/>
+              </v:shape>
+            </w:pict>
+          </mc:Fallback>
+        </mc:AlternateContent>
+      </w:r>
+      <w:r>
+        <w:rPr>
+          <w:noProof/>
+        </w:rPr>
+        <mc:AlternateContent>
+          <mc:Choice Requires="wps">
+            <w:drawing>
+              <wp:anchor distT="0" distB="0" distL="114300" distR="114300" simplePos="0" relativeHeight="251762688" behindDoc="0" locked="0" layoutInCell="1" allowOverlap="1" wp14:anchorId="19A94185" wp14:editId="5E48CDD0">
+                <wp:simplePos x="0" y="0"/>
+                <wp:positionH relativeFrom="column">
+                  <wp:posOffset>32597</wp:posOffset>
+                </wp:positionH>
+                <wp:positionV relativeFrom="paragraph">
+                  <wp:posOffset>212090</wp:posOffset>
+                </wp:positionV>
+                <wp:extent cx="304800" cy="279188"/>
+                <wp:effectExtent l="0" t="0" r="12700" b="13335"/>
+                <wp:wrapNone/>
+                <wp:docPr id="5" name="Frame 5"/>
+                <wp:cNvGraphicFramePr/>
+                <a:graphic xmlns:a="http://schemas.openxmlformats.org/drawingml/2006/main">
+                  <a:graphicData uri="http://schemas.microsoft.com/office/word/2010/wordprocessingShape">
+                    <wps:wsp>
+                      <wps:cNvSpPr/>
+                      <wps:spPr>
+                        <a:xfrm>
+                          <a:off x="0" y="0"/>
+                          <a:ext cx="304800" cy="279188"/>
+                        </a:xfrm>
+                        <a:prstGeom prst="frame">
+                          <a:avLst>
+                            <a:gd name="adj1" fmla="val 6778"/>
+                          </a:avLst>
+                        </a:prstGeom>
+                        <a:ln w="3175"/>
+                      </wps:spPr>
+                      <wps:style>
+                        <a:lnRef idx="2">
+                          <a:schemeClr val="accent1">
+                            <a:shade val="50000"/>
+                          </a:schemeClr>
+                        </a:lnRef>
+                        <a:fillRef idx="1">
+                          <a:schemeClr val="accent1"/>
+                        </a:fillRef>
+                        <a:effectRef idx="0">
+                          <a:schemeClr val="accent1"/>
+                        </a:effectRef>
+                        <a:fontRef idx="minor">
+                          <a:schemeClr val="lt1"/>
+                        </a:fontRef>
+                      </wps:style>
+                      <wps:bodyPr rot="0" spcFirstLastPara="0" vertOverflow="overflow" horzOverflow="overflow" vert="horz" wrap="square" lIns="91440" tIns="45720" rIns="91440" bIns="45720" numCol="1" spcCol="0" rtlCol="0" fromWordArt="0" anchor="ctr" anchorCtr="0" forceAA="0" compatLnSpc="1">
+                        <a:prstTxWarp prst="textNoShape">
+                          <a:avLst/>
+                        </a:prstTxWarp>
+                        <a:noAutofit/>
+                      </wps:bodyPr>
+                    </wps:wsp>
+                  </a:graphicData>
+                </a:graphic>
+                <wp14:sizeRelH relativeFrom="margin">
+                  <wp14:pctWidth>0</wp14:pctWidth>
+                </wp14:sizeRelH>
+                <wp14:sizeRelV relativeFrom="margin">
+                  <wp14:pctHeight>0</wp14:pctHeight>
+                </wp14:sizeRelV>
+              </wp:anchor>
+            </w:drawing>
+          </mc:Choice>
+          <mc:Fallback>
+            <w:pict>
+              <v:shape w14:anchorId="6A9E1ADB" id="Frame 5" o:spid="_x0000_s1026" style="position:absolute;margin-left:2.55pt;margin-top:16.7pt;width:24pt;height:22pt;z-index:251762688;visibility:visible;mso-wrap-style:square;mso-width-percent:0;mso-height-percent:0;mso-wrap-distance-left:9pt;mso-wrap-distance-top:0;mso-wrap-distance-right:9pt;mso-wrap-distance-bottom:0;mso-position-horizontal:absolute;mso-position-horizontal-relative:text;mso-position-vertical:absolute;mso-position-vertical-relative:text;mso-width-percent:0;mso-height-percent:0;mso-width-relative:margin;mso-height-relative:margin;v-text-anchor:middle" coordsize="304800,279188" o:gfxdata="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" path="m,l304800,r,279188l,279188,,xm18923,18923r,241342l285877,260265r,-241342l18923,18923xe" fillcolor="#4472c4 [3204]" strokecolor="#1f3763 [1604]" strokeweight=".25pt">
+                <v:stroke joinstyle="miter"/>
+                <v:path arrowok="t" o:connecttype="custom" o:connectlocs="0,0;304800,0;304800,279188;0,279188;0,0;18923,18923;18923,260265;285877,260265;285877,18923;18923,18923" o:connectangles="0,0,0,0,0,0,0,0,0,0"/>
+              </v:shape>
+            </w:pict>
+          </mc:Fallback>
+        </mc:AlternateContent>
+      </w:r>
+      <w:r>
+        <w:rPr>
+          <w:b/>
+          <w:bCs/>
+          <w:noProof/>
+        </w:rPr>
+        <w:drawing>
+          <wp:inline distT="0" distB="0" distL="0" distR="0" wp14:anchorId="76D6FA33" wp14:editId="677F4A38">
+            <wp:extent cx="4608056" cy="2954866"/>
+            <wp:effectExtent l="0" t="0" r="2540" b="4445"/>
+            <wp:docPr id="2" name="Picture 2" descr="A screenshot of a cell phone&#10;&#10;Description automatically generated"/>
+            <wp:cNvGraphicFramePr>
+              <a:graphicFrameLocks xmlns:a="http://schemas.openxmlformats.org/drawingml/2006/main" noChangeAspect="1"/>
+            </wp:cNvGraphicFramePr>
+            <a:graphic xmlns:a="http://schemas.openxmlformats.org/drawingml/2006/main">
+              <a:graphicData uri="http://schemas.openxmlformats.org/drawingml/2006/picture">
+                <pic:pic xmlns:pic="http://schemas.openxmlformats.org/drawingml/2006/picture">
+                  <pic:nvPicPr>
+                    <pic:cNvPr id="2" name="Screen Shot 2020-04-08 at 6.33.26 PM.png"/>
+                    <pic:cNvPicPr/>
+                  </pic:nvPicPr>
+                  <pic:blipFill>
+                    <a:blip r:embed="rId41">
+                      <a:extLst>
+                        <a:ext uri="{28A0092B-C50C-407E-A947-70E740481C1C}">
+                          <a14:useLocalDpi xmlns:a14="http://schemas.microsoft.com/office/drawing/2010/main" val="0"/>
+                        </a:ext>
+                      </a:extLst>
+                    </a:blip>
+                    <a:stretch>
+                      <a:fillRect/>
+                    </a:stretch>
+                  </pic:blipFill>
+                  <pic:spPr>
+                    <a:xfrm>
+                      <a:off x="0" y="0"/>
+                      <a:ext cx="4624672" cy="2965521"/>
+                    </a:xfrm>
+                    <a:prstGeom prst="rect">
+                      <a:avLst/>
+                    </a:prstGeom>
+                  </pic:spPr>
+                </pic:pic>
+              </a:graphicData>
+            </a:graphic>
+          </wp:inline>
+        </w:drawing>
+      </w:r>
+    </w:p>
+    <w:p>
+      <w:pPr>
+        <w:rPr>
+          <w:b/>
+          <w:bCs/>
+        </w:rPr>
+      </w:pPr>
+    </w:p>
+    <w:p>
+      <w:pPr>
+        <w:rPr>
+          <w:b/>
+          <w:bCs/>
+        </w:rPr>
+      </w:pPr>
+    </w:p>
+    <w:p>
+      <w:pPr>
+        <w:rPr>
+          <w:b/>
+          <w:bCs/>
+        </w:rPr>
+      </w:pPr>
+    </w:p>
+    <w:p>
+      <w:pPr>
         <w:jc w:val="center"/>
         <w:rPr>
           <w:b/>
           <w:bCs/>
-        </w:rPr>
-      </w:pPr>
-      <w:r>
-        <w:rPr>
-          <w:b/>
-          <w:bCs/>
-        </w:rPr>
+          <w:sz w:val="28"/>
+          <w:szCs w:val="28"/>
+        </w:rPr>
+      </w:pPr>
+      <w:r>
+        <w:rPr>
+          <w:b/>
+          <w:bCs/>
+          <w:sz w:val="28"/>
+          <w:szCs w:val="28"/>
+        </w:rPr>
+        <w:lastRenderedPageBreak/>
         <w:t>Summary</w:t>
       </w:r>
     </w:p>
     <w:p>
       <w:pPr>
+        <w:jc w:val="center"/>
+        <w:rPr>
+          <w:b/>
+          <w:bCs/>
+          <w:sz w:val="28"/>
+          <w:szCs w:val="28"/>
+        </w:rPr>
+      </w:pPr>
+    </w:p>
+    <w:p>
+      <w:pPr>
         <w:rPr>
           <w:b/>
           <w:bCs/>
@@ -6435,22 +7053,7 @@
     </w:p>
     <w:p>
       <w:r>
-        <w:t xml:space="preserve">Set the car’s </w:t>
-      </w:r>
-      <w:r>
-        <w:t xml:space="preserve">X / Y start coordinates, </w:t>
-      </w:r>
-      <w:r>
-        <w:t xml:space="preserve">the </w:t>
-      </w:r>
-      <w:r>
-        <w:t xml:space="preserve">direction that car is facing, </w:t>
-      </w:r>
-      <w:r>
-        <w:t xml:space="preserve">and the non-crashed </w:t>
-      </w:r>
-      <w:r>
-        <w:t>car</w:t>
+        <w:t>Set the car’s X / Y start coordinates, the direction that car is facing, and the non-crashed car</w:t>
       </w:r>
     </w:p>
     <w:p/>
@@ -6478,19 +7081,7 @@
     </w:p>
     <w:p>
       <w:r>
-        <w:t xml:space="preserve">The </w:t>
-      </w:r>
-      <w:r>
-        <w:t>“</w:t>
-      </w:r>
-      <w:r>
-        <w:t>f</w:t>
-      </w:r>
-      <w:r>
-        <w:t xml:space="preserve">orever” block </w:t>
-      </w:r>
-      <w:r>
-        <w:t>will continue moving the car forward indefinitely</w:t>
+        <w:t>The “forever” block will continue moving the car forward indefinitely</w:t>
       </w:r>
     </w:p>
     <w:p/>
@@ -6546,19 +7137,7 @@
     </w:p>
     <w:p>
       <w:r>
-        <w:t>If the car touches the white line, you’ve won.  D</w:t>
-      </w:r>
-      <w:r>
-        <w:t xml:space="preserve">isplay </w:t>
-      </w:r>
-      <w:r>
-        <w:t xml:space="preserve">a winning </w:t>
-      </w:r>
-      <w:r>
-        <w:t>message</w:t>
-      </w:r>
-      <w:r>
-        <w:t xml:space="preserve"> and stop the game.</w:t>
+        <w:t>If the car touches the white line, you’ve won.  Display a winning message and stop the game.</w:t>
       </w:r>
     </w:p>
     <w:p/>
@@ -6614,22 +7193,7 @@
     </w:p>
     <w:p>
       <w:r>
-        <w:t xml:space="preserve">If the car touches the </w:t>
-      </w:r>
-      <w:r>
-        <w:t>pink “V”</w:t>
-      </w:r>
-      <w:r>
-        <w:t xml:space="preserve"> </w:t>
-      </w:r>
-      <w:r>
-        <w:t>we want it to go faster</w:t>
-      </w:r>
-      <w:r>
-        <w:t xml:space="preserve">. </w:t>
-      </w:r>
-      <w:r>
-        <w:t>Instead of moving just 2 steps, we want to move 5 steps.</w:t>
+        <w:t>If the car touches the pink “V” we want it to go faster. Instead of moving just 2 steps, we want to move 5 steps.</w:t>
       </w:r>
     </w:p>
     <w:p/>
@@ -6700,8 +7264,8 @@
       </w:r>
     </w:p>
     <w:sectPr>
-      <w:footerReference w:type="even" r:id="rId40"/>
-      <w:footerReference w:type="default" r:id="rId41"/>
+      <w:footerReference w:type="even" r:id="rId42"/>
+      <w:footerReference w:type="default" r:id="rId43"/>
       <w:pgSz w:w="12240" w:h="15840"/>
       <w:pgMar w:top="1440" w:right="1440" w:bottom="1440" w:left="1440" w:header="720" w:footer="720" w:gutter="0"/>
       <w:cols w:space="720"/>
@@ -6879,9 +7443,9 @@
 <file path=word/numbering.xml><?xml version="1.0" encoding="utf-8"?>
 <w:numbering xmlns:wpc="http://schemas.microsoft.com/office/word/2010/wordprocessingCanvas" xmlns:cx="http://schemas.microsoft.com/office/drawing/2014/chartex" xmlns:cx1="http://schemas.microsoft.com/office/drawing/2015/9/8/chartex" xmlns:cx2="http://schemas.microsoft.com/office/drawing/2015/10/21/chartex" xmlns:cx3="http://schemas.microsoft.com/office/drawing/2016/5/9/chartex" xmlns:cx4="http://schemas.microsoft.com/office/drawing/2016/5/10/chartex" xmlns:cx5="http://schemas.microsoft.com/office/drawing/2016/5/11/chartex" xmlns:cx6="http://schemas.microsoft.com/office/drawing/2016/5/12/chartex" xmlns:cx7="http://schemas.microsoft.com/office/drawing/2016/5/13/chartex" xmlns:cx8="http://schemas.microsoft.com/office/drawing/2016/5/14/chartex" xmlns:mc="http://schemas.openxmlformats.org/markup-compatibility/2006" xmlns:aink="http://schemas.microsoft.com/office/drawing/2016/ink" xmlns:am3d="http://schemas.microsoft.com/office/drawing/2017/model3d" xmlns:o="urn:schemas-microsoft-com:office:office" xmlns:r="http://schemas.openxmlformats.org/officeDocument/2006/relationships" xmlns:m="http://schemas.openxmlformats.org/officeDocument/2006/math" xmlns:v="urn:schemas-microsoft-com:vml" xmlns:wp14="http://schemas.microsoft.com/office/word/2010/wordprocessingDrawing" xmlns:wp="http://schemas.openxmlformats.org/drawingml/2006/wordprocessingDrawing" xmlns:w10="urn:schemas-microsoft-com:office:word" xmlns:w="http://schemas.openxmlformats.org/wordprocessingml/2006/main" xmlns:w14="http://schemas.microsoft.com/office/word/2010/wordml" xmlns:w15="http://schemas.microsoft.com/office/word/2012/wordml" xmlns:w16cid="http://schemas.microsoft.com/office/word/2016/wordml/cid" xmlns:w16se="http://schemas.microsoft.com/office/word/2015/wordml/symex" xmlns:wpg="http://schemas.microsoft.com/office/word/2010/wordprocessingGroup" xmlns:wpi="http://schemas.microsoft.com/office/word/2010/wordprocessingInk" xmlns:wne="http://schemas.microsoft.com/office/word/2006/wordml" xmlns:wps="http://schemas.microsoft.com/office/word/2010/wordprocessingShape" mc:Ignorable="w14 w15 w16se w16cid wp14">
   <w:abstractNum w:abstractNumId="0" w15:restartNumberingAfterBreak="0">
-    <w:nsid w:val="25F972E8"/>
+    <w:nsid w:val="21AD3149"/>
     <w:multiLevelType w:val="hybridMultilevel"/>
-    <w:tmpl w:val="670C9D1C"/>
+    <w:tmpl w:val="B03ED1A6"/>
     <w:lvl w:ilvl="0" w:tplc="04090011">
       <w:start w:val="1"/>
       <w:numFmt w:val="decimal"/>
@@ -6968,9 +7532,9 @@
     </w:lvl>
   </w:abstractNum>
   <w:abstractNum w:abstractNumId="1" w15:restartNumberingAfterBreak="0">
-    <w:nsid w:val="39BF21FA"/>
+    <w:nsid w:val="25F972E8"/>
     <w:multiLevelType w:val="hybridMultilevel"/>
-    <w:tmpl w:val="4D1EDC78"/>
+    <w:tmpl w:val="670C9D1C"/>
     <w:lvl w:ilvl="0" w:tplc="04090011">
       <w:start w:val="1"/>
       <w:numFmt w:val="decimal"/>
@@ -7056,10 +7620,102 @@
       </w:pPr>
     </w:lvl>
   </w:abstractNum>
+  <w:abstractNum w:abstractNumId="2" w15:restartNumberingAfterBreak="0">
+    <w:nsid w:val="39BF21FA"/>
+    <w:multiLevelType w:val="hybridMultilevel"/>
+    <w:tmpl w:val="4D1EDC78"/>
+    <w:lvl w:ilvl="0" w:tplc="04090011">
+      <w:start w:val="1"/>
+      <w:numFmt w:val="decimal"/>
+      <w:lvlText w:val="%1)"/>
+      <w:lvlJc w:val="left"/>
+      <w:pPr>
+        <w:ind w:left="720" w:hanging="360"/>
+      </w:pPr>
+      <w:rPr>
+        <w:rFonts w:hint="default"/>
+      </w:rPr>
+    </w:lvl>
+    <w:lvl w:ilvl="1" w:tplc="04090019" w:tentative="1">
+      <w:start w:val="1"/>
+      <w:numFmt w:val="lowerLetter"/>
+      <w:lvlText w:val="%2."/>
+      <w:lvlJc w:val="left"/>
+      <w:pPr>
+        <w:ind w:left="1440" w:hanging="360"/>
+      </w:pPr>
+    </w:lvl>
+    <w:lvl w:ilvl="2" w:tplc="0409001B" w:tentative="1">
+      <w:start w:val="1"/>
+      <w:numFmt w:val="lowerRoman"/>
+      <w:lvlText w:val="%3."/>
+      <w:lvlJc w:val="right"/>
+      <w:pPr>
+        <w:ind w:left="2160" w:hanging="180"/>
+      </w:pPr>
+    </w:lvl>
+    <w:lvl w:ilvl="3" w:tplc="0409000F" w:tentative="1">
+      <w:start w:val="1"/>
+      <w:numFmt w:val="decimal"/>
+      <w:lvlText w:val="%4."/>
+      <w:lvlJc w:val="left"/>
+      <w:pPr>
+        <w:ind w:left="2880" w:hanging="360"/>
+      </w:pPr>
+    </w:lvl>
+    <w:lvl w:ilvl="4" w:tplc="04090019" w:tentative="1">
+      <w:start w:val="1"/>
+      <w:numFmt w:val="lowerLetter"/>
+      <w:lvlText w:val="%5."/>
+      <w:lvlJc w:val="left"/>
+      <w:pPr>
+        <w:ind w:left="3600" w:hanging="360"/>
+      </w:pPr>
+    </w:lvl>
+    <w:lvl w:ilvl="5" w:tplc="0409001B" w:tentative="1">
+      <w:start w:val="1"/>
+      <w:numFmt w:val="lowerRoman"/>
+      <w:lvlText w:val="%6."/>
+      <w:lvlJc w:val="right"/>
+      <w:pPr>
+        <w:ind w:left="4320" w:hanging="180"/>
+      </w:pPr>
+    </w:lvl>
+    <w:lvl w:ilvl="6" w:tplc="0409000F" w:tentative="1">
+      <w:start w:val="1"/>
+      <w:numFmt w:val="decimal"/>
+      <w:lvlText w:val="%7."/>
+      <w:lvlJc w:val="left"/>
+      <w:pPr>
+        <w:ind w:left="5040" w:hanging="360"/>
+      </w:pPr>
+    </w:lvl>
+    <w:lvl w:ilvl="7" w:tplc="04090019" w:tentative="1">
+      <w:start w:val="1"/>
+      <w:numFmt w:val="lowerLetter"/>
+      <w:lvlText w:val="%8."/>
+      <w:lvlJc w:val="left"/>
+      <w:pPr>
+        <w:ind w:left="5760" w:hanging="360"/>
+      </w:pPr>
+    </w:lvl>
+    <w:lvl w:ilvl="8" w:tplc="0409001B" w:tentative="1">
+      <w:start w:val="1"/>
+      <w:numFmt w:val="lowerRoman"/>
+      <w:lvlText w:val="%9."/>
+      <w:lvlJc w:val="right"/>
+      <w:pPr>
+        <w:ind w:left="6480" w:hanging="180"/>
+      </w:pPr>
+    </w:lvl>
+  </w:abstractNum>
   <w:num w:numId="1">
+    <w:abstractNumId w:val="2"/>
+  </w:num>
+  <w:num w:numId="2">
     <w:abstractNumId w:val="1"/>
   </w:num>
-  <w:num w:numId="2">
+  <w:num w:numId="3">
     <w:abstractNumId w:val="0"/>
   </w:num>
 </w:numbering>
@@ -7527,6 +8183,41 @@
     <w:unhideWhenUsed/>
     <w:rsid w:val="0045422C"/>
   </w:style>
+  <w:style w:type="character" w:styleId="Hyperlink">
+    <w:name w:val="Hyperlink"/>
+    <w:basedOn w:val="DefaultParagraphFont"/>
+    <w:uiPriority w:val="99"/>
+    <w:unhideWhenUsed/>
+    <w:rsid w:val="00F61432"/>
+    <w:rPr>
+      <w:color w:val="0000FF"/>
+      <w:u w:val="single"/>
+    </w:rPr>
+  </w:style>
+  <w:style w:type="character" w:styleId="UnresolvedMention">
+    <w:name w:val="Unresolved Mention"/>
+    <w:basedOn w:val="DefaultParagraphFont"/>
+    <w:uiPriority w:val="99"/>
+    <w:semiHidden/>
+    <w:unhideWhenUsed/>
+    <w:rsid w:val="00F61432"/>
+    <w:rPr>
+      <w:color w:val="605E5C"/>
+      <w:shd w:val="clear" w:color="auto" w:fill="E1DFDD"/>
+    </w:rPr>
+  </w:style>
+  <w:style w:type="character" w:styleId="FollowedHyperlink">
+    <w:name w:val="FollowedHyperlink"/>
+    <w:basedOn w:val="DefaultParagraphFont"/>
+    <w:uiPriority w:val="99"/>
+    <w:semiHidden/>
+    <w:unhideWhenUsed/>
+    <w:rsid w:val="00F61432"/>
+    <w:rPr>
+      <w:color w:val="954F72" w:themeColor="followedHyperlink"/>
+      <w:u w:val="single"/>
+    </w:rPr>
+  </w:style>
 </w:styles>
 </file>
 

</xml_diff>